<commit_message>
Parallel Render Tile/ Async Render of Path Tracer
</commit_message>
<xml_diff>
--- a/doc/RayTracer/[Notes]RayTracing pipeline.docx
+++ b/doc/RayTracer/[Notes]RayTracing pipeline.docx
@@ -101,24 +101,64 @@
       <w:pPr>
         <w:rPr>
           <w:rFonts w:hint="eastAsia"/>
+        </w:rPr>
+      </w:pPr>
+      <w:r>
+        <w:rPr>
+          <w:rFonts w:hint="eastAsia"/>
+        </w:rPr>
+        <w:t>R</w:t>
+      </w:r>
+      <w:r>
+        <w:t>ender</w:t>
+      </w:r>
+      <w:r>
+        <w:t xml:space="preserve"> </w:t>
+      </w:r>
+      <w:bookmarkStart w:id="0" w:name="_GoBack"/>
+      <w:bookmarkEnd w:id="0"/>
+      <w:r>
+        <w:t>Tile</w:t>
+      </w:r>
+      <w:r>
+        <w:rPr>
+          <w:rFonts w:hint="eastAsia"/>
+        </w:rPr>
+        <w:t>：</w:t>
+      </w:r>
+      <w:r>
+        <w:rPr>
+          <w:rFonts w:hint="eastAsia"/>
+        </w:rPr>
+        <w:t>分块渲染，多线程并行</w:t>
+      </w:r>
+    </w:p>
+    <w:p>
+      <w:pPr>
+        <w:rPr>
+          <w:rFonts w:hint="eastAsia"/>
+        </w:rPr>
+      </w:pPr>
+    </w:p>
+    <w:p/>
+    <w:p>
+      <w:pPr>
+        <w:rPr>
           <w:b/>
-          <w:sz w:val="28"/>
-          <w:szCs w:val="28"/>
+          <w:szCs w:val="21"/>
         </w:rPr>
       </w:pPr>
       <w:r>
         <w:rPr>
           <w:b/>
-          <w:sz w:val="28"/>
-          <w:szCs w:val="28"/>
+          <w:szCs w:val="21"/>
         </w:rPr>
         <w:t xml:space="preserve">Noise3D </w:t>
       </w:r>
       <w:r>
         <w:rPr>
           <w:b/>
-          <w:sz w:val="28"/>
-          <w:szCs w:val="28"/>
+          <w:szCs w:val="21"/>
         </w:rPr>
         <w:t>Path Tracer Soft Shader Demo</w:t>
       </w:r>
@@ -126,8 +166,7 @@
         <w:rPr>
           <w:rFonts w:hint="eastAsia"/>
           <w:b/>
-          <w:sz w:val="28"/>
-          <w:szCs w:val="28"/>
+          <w:szCs w:val="21"/>
         </w:rPr>
         <w:t>：</w:t>
       </w:r>
@@ -193,7 +232,6 @@
         <w:rPr>
           <w:noProof/>
         </w:rPr>
-        <w:lastRenderedPageBreak/>
         <w:drawing>
           <wp:inline distT="0" distB="0" distL="0" distR="0" wp14:anchorId="1EEDF023" wp14:editId="10826F55">
             <wp:extent cx="5264150" cy="3511550"/>
@@ -1355,13 +1393,7 @@
               <w:t>}</w:t>
             </w:r>
           </w:p>
-          <w:p>
-            <w:pPr>
-              <w:rPr>
-                <w:rFonts w:hint="eastAsia"/>
-              </w:rPr>
-            </w:pPr>
-          </w:p>
+          <w:p/>
         </w:tc>
       </w:tr>
     </w:tbl>
@@ -1372,7 +1404,6 @@
         <w:rPr>
           <w:noProof/>
         </w:rPr>
-        <w:lastRenderedPageBreak/>
         <w:drawing>
           <wp:inline distT="0" distB="0" distL="0" distR="0" wp14:anchorId="00FF9533" wp14:editId="76C84901">
             <wp:extent cx="5274310" cy="3515995"/>
@@ -2092,18 +2123,7 @@
                 <w:kern w:val="0"/>
                 <w:szCs w:val="21"/>
               </w:rPr>
-              <w:t>hitI</w:t>
-            </w:r>
-            <w:bookmarkStart w:id="0" w:name="_GoBack"/>
-            <w:bookmarkEnd w:id="0"/>
-            <w:r>
-              <w:rPr>
-                <w:rFonts w:ascii="Consolas" w:eastAsia="宋体" w:hAnsi="Consolas" w:cs="Consolas"/>
-                <w:color w:val="9CDCFE"/>
-                <w:kern w:val="0"/>
-                <w:szCs w:val="21"/>
-              </w:rPr>
-              <w:t>nfo</w:t>
+              <w:t>hitInfo</w:t>
             </w:r>
             <w:r>
               <w:rPr>
@@ -2727,23 +2747,11 @@
               </w:rPr>
             </w:pPr>
           </w:p>
-          <w:p>
-            <w:pPr>
-              <w:rPr>
-                <w:rFonts w:hint="eastAsia"/>
-              </w:rPr>
-            </w:pPr>
-          </w:p>
+          <w:p/>
         </w:tc>
       </w:tr>
     </w:tbl>
-    <w:p>
-      <w:pPr>
-        <w:rPr>
-          <w:rFonts w:hint="eastAsia"/>
-        </w:rPr>
-      </w:pPr>
-    </w:p>
+    <w:p/>
     <w:sectPr>
       <w:pgSz w:w="11906" w:h="16838"/>
       <w:pgMar w:top="1440" w:right="1800" w:bottom="1440" w:left="1800" w:header="851" w:footer="992" w:gutter="0"/>

</xml_diff>